<commit_message>
Add modeling results script and to report. Changed enrollment to 2020-21 school year figures. Fix issue #1, issue #2, and issue #3.
</commit_message>
<xml_diff>
--- a/Histogram of outcome variable.docx
+++ b/Histogram of outcome variable.docx
@@ -6,14 +6,17 @@
       <w:r>
         <w:t>Histogram of outcome variable, change in average monthly number of cases per 100 students (Spring – Fall)</w:t>
       </w:r>
+      <w:r>
+        <w:t>, n= 336</w:t>
+      </w:r>
     </w:p>
     <w:p>
       <w:r>
         <w:drawing>
-          <wp:inline distT="0" distB="0" distL="0" distR="0" wp14:anchorId="4009A593" wp14:editId="064A6D7D">
-            <wp:extent cx="6037118" cy="3162300"/>
-            <wp:effectExtent l="0" t="0" r="0" b="0"/>
-            <wp:docPr id="1" name="Picture 1" descr="Chart, histogram&#10;&#10;Description automatically generated"/>
+          <wp:inline distT="0" distB="0" distL="0" distR="0" wp14:anchorId="090420AA" wp14:editId="5F479BBC">
+            <wp:extent cx="5811520" cy="2438400"/>
+            <wp:effectExtent l="0" t="0" r="5080" b="0"/>
+            <wp:docPr id="1" name="Picture 1"/>
             <wp:cNvGraphicFramePr>
               <a:graphicFrameLocks xmlns:a="http://schemas.openxmlformats.org/drawingml/2006/main" noChangeAspect="1"/>
             </wp:cNvGraphicFramePr>
@@ -21,7 +24,7 @@
               <a:graphicData uri="http://schemas.openxmlformats.org/drawingml/2006/picture">
                 <pic:pic xmlns:pic="http://schemas.openxmlformats.org/drawingml/2006/picture">
                   <pic:nvPicPr>
-                    <pic:cNvPr id="1" name="Picture 1" descr="Chart, histogram&#10;&#10;Description automatically generated"/>
+                    <pic:cNvPr id="1" name=""/>
                     <pic:cNvPicPr/>
                   </pic:nvPicPr>
                   <pic:blipFill>
@@ -33,7 +36,7 @@
                   <pic:spPr>
                     <a:xfrm>
                       <a:off x="0" y="0"/>
-                      <a:ext cx="6057809" cy="3173138"/>
+                      <a:ext cx="5822452" cy="2442987"/>
                     </a:xfrm>
                     <a:prstGeom prst="rect">
                       <a:avLst/>
@@ -47,19 +50,36 @@
       </w:r>
     </w:p>
     <w:p/>
-    <w:p/>
     <w:p>
-      <w:r>
-        <w:t>Using Cook’s D and difference in fits stats, I identify 17 schools as potential outliers. The resulting histogram following their removal is like so:</w:t>
-      </w:r>
-    </w:p>
-    <w:p>
+      <w:proofErr w:type="spellStart"/>
+      <w:r>
+        <w:t>QQPlot</w:t>
+      </w:r>
+      <w:proofErr w:type="spellEnd"/>
+      <w:r>
+        <w:t xml:space="preserve"> of </w:t>
+      </w:r>
+      <w:r>
+        <w:t xml:space="preserve">least squares </w:t>
+      </w:r>
+      <w:r>
+        <w:t>residuals following estimation of multilevel model</w:t>
+      </w:r>
+      <w:r>
+        <w:t xml:space="preserve"> (this is with the outliers removed). The model appears to have issue with the larger values.</w:t>
+      </w:r>
+      <w:r>
+        <w:rPr>
+          <w:noProof/>
+        </w:rPr>
+        <w:t xml:space="preserve"> </w:t>
+      </w:r>
       <w:r>
         <w:drawing>
-          <wp:inline distT="0" distB="0" distL="0" distR="0" wp14:anchorId="0E58EA61" wp14:editId="75D16C4A">
-            <wp:extent cx="6667500" cy="3492500"/>
+          <wp:inline distT="0" distB="0" distL="0" distR="0" wp14:anchorId="2C9F9D69" wp14:editId="47C2A271">
+            <wp:extent cx="5781252" cy="2425700"/>
             <wp:effectExtent l="0" t="0" r="0" b="0"/>
-            <wp:docPr id="2" name="Picture 2" descr="Chart, histogram&#10;&#10;Description automatically generated"/>
+            <wp:docPr id="2" name="Picture 2"/>
             <wp:cNvGraphicFramePr>
               <a:graphicFrameLocks xmlns:a="http://schemas.openxmlformats.org/drawingml/2006/main" noChangeAspect="1"/>
             </wp:cNvGraphicFramePr>
@@ -67,7 +87,7 @@
               <a:graphicData uri="http://schemas.openxmlformats.org/drawingml/2006/picture">
                 <pic:pic xmlns:pic="http://schemas.openxmlformats.org/drawingml/2006/picture">
                   <pic:nvPicPr>
-                    <pic:cNvPr id="2" name="Picture 2" descr="Chart, histogram&#10;&#10;Description automatically generated"/>
+                    <pic:cNvPr id="1" name=""/>
                     <pic:cNvPicPr/>
                   </pic:nvPicPr>
                   <pic:blipFill>
@@ -79,7 +99,7 @@
                   <pic:spPr>
                     <a:xfrm>
                       <a:off x="0" y="0"/>
-                      <a:ext cx="6733746" cy="3527200"/>
+                      <a:ext cx="5796321" cy="2432022"/>
                     </a:xfrm>
                     <a:prstGeom prst="rect">
                       <a:avLst/>
@@ -94,33 +114,27 @@
     </w:p>
     <w:p/>
     <w:p/>
-    <w:p/>
     <w:p>
+      <w:r>
+        <w:t xml:space="preserve">Plot of </w:t>
+      </w:r>
       <w:proofErr w:type="spellStart"/>
       <w:r>
-        <w:t>QQPlot</w:t>
+        <w:t>resids</w:t>
       </w:r>
       <w:proofErr w:type="spellEnd"/>
       <w:r>
-        <w:t xml:space="preserve"> of </w:t>
-      </w:r>
-      <w:r>
-        <w:t xml:space="preserve">least squares </w:t>
-      </w:r>
-      <w:r>
-        <w:t>residuals following estimation of multilevel model</w:t>
-      </w:r>
-      <w:r>
-        <w:t xml:space="preserve"> (this is with the outliers removed). The model appears to have issue with the larger values.</w:t>
+        <w:t xml:space="preserve"> v outcome variable</w:t>
       </w:r>
     </w:p>
     <w:p>
       <w:r>
+        <w:lastRenderedPageBreak/>
         <w:drawing>
-          <wp:inline distT="0" distB="0" distL="0" distR="0" wp14:anchorId="28B1930A" wp14:editId="27225DBE">
-            <wp:extent cx="5188527" cy="2717800"/>
-            <wp:effectExtent l="0" t="0" r="6350" b="0"/>
-            <wp:docPr id="3" name="Picture 3" descr="Chart, line chart&#10;&#10;Description automatically generated"/>
+          <wp:inline distT="0" distB="0" distL="0" distR="0" wp14:anchorId="730DC29C" wp14:editId="77A36478">
+            <wp:extent cx="6749840" cy="2832100"/>
+            <wp:effectExtent l="0" t="0" r="0" b="0"/>
+            <wp:docPr id="3" name="Picture 3" descr="Chart, diagram, scatter chart&#10;&#10;Description automatically generated"/>
             <wp:cNvGraphicFramePr>
               <a:graphicFrameLocks xmlns:a="http://schemas.openxmlformats.org/drawingml/2006/main" noChangeAspect="1"/>
             </wp:cNvGraphicFramePr>
@@ -128,7 +142,7 @@
               <a:graphicData uri="http://schemas.openxmlformats.org/drawingml/2006/picture">
                 <pic:pic xmlns:pic="http://schemas.openxmlformats.org/drawingml/2006/picture">
                   <pic:nvPicPr>
-                    <pic:cNvPr id="3" name="Picture 3" descr="Chart, line chart&#10;&#10;Description automatically generated"/>
+                    <pic:cNvPr id="3" name="Picture 3" descr="Chart, diagram, scatter chart&#10;&#10;Description automatically generated"/>
                     <pic:cNvPicPr/>
                   </pic:nvPicPr>
                   <pic:blipFill>
@@ -140,7 +154,7 @@
                   <pic:spPr>
                     <a:xfrm>
                       <a:off x="0" y="0"/>
-                      <a:ext cx="5217677" cy="2733069"/>
+                      <a:ext cx="6784697" cy="2846725"/>
                     </a:xfrm>
                     <a:prstGeom prst="rect">
                       <a:avLst/>

</xml_diff>